<commit_message>
se guardar los cambios
</commit_message>
<xml_diff>
--- a/public/oficioVacaciones.docx
+++ b/public/oficioVacaciones.docx
@@ -108,7 +108,7 @@
           <w:szCs w:val="22"/>
           <w:lang w:val="es-MX" w:eastAsia="es-MX"/>
         </w:rPr>
-        <w:t>asdfghjk</w:t>
+        <w:t>1</w:t>
       </w:r>
     </w:p>
     <w:p>
@@ -240,7 +240,7 @@
           <w:szCs w:val="22"/>
           <w:lang w:val="es-MX" w:eastAsia="es-MX"/>
         </w:rPr>
-        <w:t>OMAR ZARATE HIPOLITO</w:t>
+        <w:t>SALOME HERNANDEZ LUIS</w:t>
       </w:r>
       <w:bookmarkEnd w:id="3"/>
       <w:bookmarkEnd w:id="4"/>
@@ -314,7 +314,7 @@
           <w:sz w:val="20"/>
           <w:szCs w:val="20"/>
         </w:rPr>
-        <w:t>  4 dias </w:t>
+        <w:t>  10 dias </w:t>
       </w:r>
       <w:r>
         <w:rPr>
@@ -331,7 +331,7 @@
           <w:sz w:val="20"/>
           <w:szCs w:val="20"/>
         </w:rPr>
-        <w:t>09 de Diciembre al 12 de Diciembre del 2017</w:t>
+        <w:t>14 de Diciembre al 23 de Diciembre del 2017</w:t>
       </w:r>
       <w:r>
         <w:rPr>
@@ -377,7 +377,7 @@
           <w:sz w:val="20"/>
           <w:szCs w:val="20"/>
         </w:rPr>
-        <w:t>13 de Diciembre del 2017</w:t>
+        <w:t>24 de Diciembre del 2017</w:t>
       </w:r>
       <w:r>
         <w:rPr>

</xml_diff>

<commit_message>
se actualizo los estilos de la plantilla
</commit_message>
<xml_diff>
--- a/public/oficioVacaciones.docx
+++ b/public/oficioVacaciones.docx
@@ -108,7 +108,7 @@
           <w:szCs w:val="22"/>
           <w:lang w:val="es-MX" w:eastAsia="es-MX"/>
         </w:rPr>
-        <w:t>1</w:t>
+        <w:t>asdfghjk</w:t>
       </w:r>
     </w:p>
     <w:p>
@@ -180,7 +180,7 @@
           <w:szCs w:val="22"/>
           <w:lang w:val="es-MX" w:eastAsia="es-MX"/>
         </w:rPr>
-        <w:t>07 de Diciembre del 2017</w:t>
+        <w:t>08 de Diciembre del 2017</w:t>
       </w:r>
       <w:bookmarkEnd w:id="0"/>
       <w:bookmarkEnd w:id="1"/>
@@ -240,7 +240,7 @@
           <w:szCs w:val="22"/>
           <w:lang w:val="es-MX" w:eastAsia="es-MX"/>
         </w:rPr>
-        <w:t>SALOME HERNANDEZ LUIS</w:t>
+        <w:t>OMAR ZARATE HIPOLITO</w:t>
       </w:r>
       <w:bookmarkEnd w:id="3"/>
       <w:bookmarkEnd w:id="4"/>
@@ -314,7 +314,7 @@
           <w:sz w:val="20"/>
           <w:szCs w:val="20"/>
         </w:rPr>
-        <w:t>  10 dias </w:t>
+        <w:t>  4 dias </w:t>
       </w:r>
       <w:r>
         <w:rPr>
@@ -331,7 +331,7 @@
           <w:sz w:val="20"/>
           <w:szCs w:val="20"/>
         </w:rPr>
-        <w:t>14 de Diciembre al 23 de Diciembre del 2017</w:t>
+        <w:t>09 de Diciembre al 12 de Diciembre del 2017</w:t>
       </w:r>
       <w:r>
         <w:rPr>
@@ -377,7 +377,7 @@
           <w:sz w:val="20"/>
           <w:szCs w:val="20"/>
         </w:rPr>
-        <w:t>24 de Diciembre del 2017</w:t>
+        <w:t>13 de Diciembre del 2017</w:t>
       </w:r>
       <w:r>
         <w:rPr>

</xml_diff>